<commit_message>
add update for sql server
</commit_message>
<xml_diff>
--- a/UpdateSQL.docx
+++ b/UpdateSQL.docx
@@ -4445,10 +4445,7 @@
         <w:pStyle w:val="Picture"/>
       </w:pPr>
       <w:r>
-        <w:t xml:space="preserve">Hình 20: Enabling </w:t>
-      </w:r>
-      <w:r>
-        <w:t>Query Store</w:t>
+        <w:t>Hình 20: Enabling Query Store</w:t>
       </w:r>
     </w:p>
     <w:p>
@@ -4512,14 +4509,7 @@
           <w:b/>
           <w:bCs/>
         </w:rPr>
-        <w:t>R</w:t>
-      </w:r>
-      <w:r>
-        <w:rPr>
-          <w:b/>
-          <w:bCs/>
-        </w:rPr>
-        <w:t>un-time stats store</w:t>
+        <w:t>Run-time stats store</w:t>
       </w:r>
       <w:r>
         <w:t>: L</w:t>
@@ -4923,10 +4913,1759 @@
         <w:pStyle w:val="Picture"/>
       </w:pPr>
       <w:r>
-        <w:t xml:space="preserve">Hình 23: Monitoring </w:t>
-      </w:r>
-      <w:r>
-        <w:t>Stretch Database</w:t>
+        <w:t>Hình 23: Monitoring Stretch Database</w:t>
+      </w:r>
+    </w:p>
+    <w:p>
+      <w:pPr>
+        <w:pStyle w:val="Heading1"/>
+        <w:numPr>
+          <w:ilvl w:val="0"/>
+          <w:numId w:val="2"/>
+        </w:numPr>
+      </w:pPr>
+      <w:r>
+        <w:br w:type="page"/>
+      </w:r>
+      <w:r>
+        <w:lastRenderedPageBreak/>
+        <w:t>Broader data access</w:t>
+      </w:r>
+    </w:p>
+    <w:p>
+      <w:pPr>
+        <w:pStyle w:val="Heading2"/>
+        <w:numPr>
+          <w:ilvl w:val="1"/>
+          <w:numId w:val="2"/>
+        </w:numPr>
+      </w:pPr>
+      <w:r>
+        <w:t xml:space="preserve">Temporal </w:t>
+      </w:r>
+      <w:r>
+        <w:t>tables</w:t>
+      </w:r>
+      <w:r>
+        <w:rPr>
+          <w:rStyle w:val="FootnoteReference"/>
+        </w:rPr>
+        <w:footnoteReference w:id="37"/>
+      </w:r>
+    </w:p>
+    <w:p>
+      <w:pPr>
+        <w:ind w:left="360" w:firstLine="360"/>
+        <w:jc w:val="both"/>
+      </w:pPr>
+      <w:r>
+        <w:t xml:space="preserve">Một thách thức chung với quản lý dữ liệu là quyết định cách xử lý các thay đổi đối với dữ liệu. Ít nhất, </w:t>
+      </w:r>
+      <w:r>
+        <w:t>quản trị</w:t>
+      </w:r>
+      <w:r>
+        <w:t xml:space="preserve"> cần một cách dễ dàng để giải quyết một thay đổi ngẫu nhiên mà không cần đến khôi phục cơ sở dữ liệu. Đôi khi </w:t>
+      </w:r>
+      <w:r>
+        <w:t>quản trị</w:t>
+      </w:r>
+      <w:r>
+        <w:t xml:space="preserve"> phải có khả năng cung cấp một </w:t>
+      </w:r>
+      <w:r>
+        <w:t>bản ghi</w:t>
+      </w:r>
+      <w:r>
+        <w:t xml:space="preserve"> ghi lại cách một hàng đã thay đổi theo thời gian và ai đã thay đổi hàng đó</w:t>
+      </w:r>
+      <w:r>
+        <w:t>.</w:t>
+      </w:r>
+      <w:r>
+        <w:t xml:space="preserve"> Hoặc </w:t>
+      </w:r>
+      <w:r>
+        <w:t>quản trị</w:t>
+      </w:r>
+      <w:r>
+        <w:t xml:space="preserve"> có thể cần thực hiện phân tích xu hướng để so sánh các giá trị cho một danh mục tại các thời điểm khác nhau hoặc tìm giá trị của chỉ số kinh doanh tại một thời điểm cụ thể.</w:t>
+      </w:r>
+    </w:p>
+    <w:p>
+      <w:pPr>
+        <w:ind w:left="360" w:firstLine="360"/>
+        <w:jc w:val="both"/>
+      </w:pPr>
+      <w:r>
+        <w:t xml:space="preserve">Để giải quyết các nhu cầu khác nhau này để xử lý các thay đổi đối với dữ liệu, SQL Server 2016 hiện hỗ trợ </w:t>
+      </w:r>
+      <w:r>
+        <w:t>temporal tables</w:t>
+      </w:r>
+      <w:r>
+        <w:t>, được giới thiệu như một tiêu chuẩn mới trong ANSI SQL 2011. Ngoài ra, Transact-SQL đã được mở rộng để hỗ trợ việc tạo các bảng tạm thời và truy vấn của các bảng này liên quan đến một thời điểm cụ thể.</w:t>
+      </w:r>
+    </w:p>
+    <w:p>
+      <w:pPr>
+        <w:ind w:left="360" w:firstLine="360"/>
+        <w:jc w:val="both"/>
+      </w:pPr>
+      <w:r>
+        <w:t>T</w:t>
+      </w:r>
+      <w:r>
+        <w:t>emporal tables</w:t>
+      </w:r>
+      <w:r>
+        <w:t xml:space="preserve"> cho phép bạn tìm trạng thái dữ liệu tại bất kỳ thời điểm nào. Khi bạn tạo một bảng thời gian, hệ thống thực sự tạo ra hai bảng. Một bảng là bảng hiện tại (còn được gọi là bảng thời gian), và bảng còn lại là bảng lịch sử. Theo mặc định, bảng lịch sử được tạo dưới dạng bảng nén trang để giảm việc sử dụng bộ nhớ. Khi dữ liệu thay đổi trong bảng hiện tại, công cụ cơ sở dữ liệu lưu trữ một bản sao của dữ liệu như trước khi thay đổi trong bảng lịch sử.</w:t>
+      </w:r>
+    </w:p>
+    <w:p>
+      <w:pPr>
+        <w:pStyle w:val="Picture"/>
+      </w:pPr>
+      <w:r>
+        <w:drawing>
+          <wp:inline distT="0" distB="0" distL="0" distR="0" wp14:anchorId="2BAB6B15" wp14:editId="2BCE8199">
+            <wp:extent cx="4539506" cy="2412340"/>
+            <wp:effectExtent l="0" t="0" r="0" b="7620"/>
+            <wp:docPr id="26" name="Picture 26" descr="Temporal-HowWorks"/>
+            <wp:cNvGraphicFramePr>
+              <a:graphicFrameLocks xmlns:a="http://schemas.openxmlformats.org/drawingml/2006/main" noChangeAspect="1"/>
+            </wp:cNvGraphicFramePr>
+            <a:graphic xmlns:a="http://schemas.openxmlformats.org/drawingml/2006/main">
+              <a:graphicData uri="http://schemas.openxmlformats.org/drawingml/2006/picture">
+                <pic:pic xmlns:pic="http://schemas.openxmlformats.org/drawingml/2006/picture">
+                  <pic:nvPicPr>
+                    <pic:cNvPr id="0" name="Picture 1" descr="Temporal-HowWorks"/>
+                    <pic:cNvPicPr>
+                      <a:picLocks noChangeAspect="1" noChangeArrowheads="1"/>
+                    </pic:cNvPicPr>
+                  </pic:nvPicPr>
+                  <pic:blipFill>
+                    <a:blip r:embed="rId32">
+                      <a:extLst>
+                        <a:ext uri="{28A0092B-C50C-407E-A947-70E740481C1C}">
+                          <a14:useLocalDpi xmlns:a14="http://schemas.microsoft.com/office/drawing/2010/main" val="0"/>
+                        </a:ext>
+                      </a:extLst>
+                    </a:blip>
+                    <a:srcRect/>
+                    <a:stretch>
+                      <a:fillRect/>
+                    </a:stretch>
+                  </pic:blipFill>
+                  <pic:spPr bwMode="auto">
+                    <a:xfrm>
+                      <a:off x="0" y="0"/>
+                      <a:ext cx="4561830" cy="2424203"/>
+                    </a:xfrm>
+                    <a:prstGeom prst="rect">
+                      <a:avLst/>
+                    </a:prstGeom>
+                    <a:noFill/>
+                    <a:ln>
+                      <a:noFill/>
+                    </a:ln>
+                  </pic:spPr>
+                </pic:pic>
+              </a:graphicData>
+            </a:graphic>
+          </wp:inline>
+        </w:drawing>
+      </w:r>
+    </w:p>
+    <w:p>
+      <w:pPr>
+        <w:pStyle w:val="Picture"/>
+      </w:pPr>
+      <w:r>
+        <w:t>Hình 24: History Table</w:t>
+      </w:r>
+    </w:p>
+    <w:p>
+      <w:pPr>
+        <w:ind w:left="360" w:firstLine="360"/>
+        <w:jc w:val="both"/>
+      </w:pPr>
+      <w:r>
+        <w:t xml:space="preserve">Việc sử dụng bảng thời gian có một số hạn chế. Đầu tiên, lập phiên bản hệ thống và các tính năng FileTable và FILESTREAM không tương thích. Thứ hai, bạn không thể sử dụng tùy chọn CASCADE khi bảng tạm thời là bảng tham chiếu trong mối quan hệ khóa ngoại. Cuối cùng, bạn không thể sử dụng kích hoạt INSTEAD OF trên bảng hiện tại hoặc lịch sử, mặc dù bạn có thể sử dụng kích hoạt </w:t>
+      </w:r>
+      <w:r>
+        <w:t>AFTER</w:t>
+      </w:r>
+      <w:r>
+        <w:t xml:space="preserve"> trên bảng hiện tại.</w:t>
+      </w:r>
+    </w:p>
+    <w:p>
+      <w:pPr>
+        <w:pStyle w:val="Picture"/>
+      </w:pPr>
+      <w:r>
+        <w:lastRenderedPageBreak/>
+        <w:drawing>
+          <wp:inline distT="0" distB="0" distL="0" distR="0" wp14:anchorId="77B6C0B9" wp14:editId="23063B6D">
+            <wp:extent cx="2415997" cy="2896195"/>
+            <wp:effectExtent l="0" t="0" r="3810" b="0"/>
+            <wp:docPr id="23" name="Picture 23"/>
+            <wp:cNvGraphicFramePr>
+              <a:graphicFrameLocks xmlns:a="http://schemas.openxmlformats.org/drawingml/2006/main" noChangeAspect="1"/>
+            </wp:cNvGraphicFramePr>
+            <a:graphic xmlns:a="http://schemas.openxmlformats.org/drawingml/2006/main">
+              <a:graphicData uri="http://schemas.openxmlformats.org/drawingml/2006/picture">
+                <pic:pic xmlns:pic="http://schemas.openxmlformats.org/drawingml/2006/picture">
+                  <pic:nvPicPr>
+                    <pic:cNvPr id="1" name=""/>
+                    <pic:cNvPicPr/>
+                  </pic:nvPicPr>
+                  <pic:blipFill>
+                    <a:blip r:embed="rId33"/>
+                    <a:stretch>
+                      <a:fillRect/>
+                    </a:stretch>
+                  </pic:blipFill>
+                  <pic:spPr>
+                    <a:xfrm>
+                      <a:off x="0" y="0"/>
+                      <a:ext cx="2423123" cy="2904738"/>
+                    </a:xfrm>
+                    <a:prstGeom prst="rect">
+                      <a:avLst/>
+                    </a:prstGeom>
+                  </pic:spPr>
+                </pic:pic>
+              </a:graphicData>
+            </a:graphic>
+          </wp:inline>
+        </w:drawing>
+      </w:r>
+    </w:p>
+    <w:p>
+      <w:pPr>
+        <w:pStyle w:val="Picture"/>
+      </w:pPr>
+      <w:r>
+        <w:t>Hình 2</w:t>
+      </w:r>
+      <w:r>
+        <w:t>5</w:t>
+      </w:r>
+      <w:r>
+        <w:t>: Một temporal table và bảng lịch sử của nó được hiển thị trong SSMS</w:t>
+      </w:r>
+    </w:p>
+    <w:p>
+      <w:pPr>
+        <w:pStyle w:val="Heading2"/>
+        <w:numPr>
+          <w:ilvl w:val="1"/>
+          <w:numId w:val="2"/>
+        </w:numPr>
+      </w:pPr>
+      <w:r>
+        <w:t>JSON</w:t>
+      </w:r>
+    </w:p>
+    <w:p>
+      <w:pPr>
+        <w:ind w:left="360" w:firstLine="360"/>
+        <w:jc w:val="both"/>
+      </w:pPr>
+      <w:r>
+        <w:t>Với việc bổ sung hỗ trợ JSON cho SQL Server 2016, giờ đây bạn có thể hỗ trợ cả cấu trúc dữ liệu quan hệ và không quan hệ trong môi trường của mình và chọn mô hình thích hợp cho yêu cầu dữ liệu và khối lượng công việc của bạn. Sử dụng các hàm và toán tử T-SQL mới, bạn có thể dễ dàng xuất dữ liệu quan hệ sang JSON hoặc phân tích cú pháp và nhập JSON vào bộ lưu trữ quan hệ, ngay cả khi bạn đang làm việc với OLTP trong bộ nhớ, bảng quan hệ cột hoặc bảng quan hệ tạm thời. Bạn cũng có thể viết các truy vấn kết hợp kết quả của dữ liệu quan hệ và JSON. Làm việc với JSON trong SQL Server cũng giống như làm việc với XML, ngoại trừ JSON không phải là một kiểu dữ liệu.</w:t>
+      </w:r>
+    </w:p>
+    <w:p>
+      <w:pPr>
+        <w:pStyle w:val="Heading3"/>
+        <w:numPr>
+          <w:ilvl w:val="2"/>
+          <w:numId w:val="2"/>
+        </w:numPr>
+      </w:pPr>
+      <w:r>
+        <w:t>Xuất dữ liệu dưới dạng JSON</w:t>
+      </w:r>
+    </w:p>
+    <w:p>
+      <w:pPr>
+        <w:pStyle w:val="Picture"/>
+      </w:pPr>
+      <w:r>
+        <w:drawing>
+          <wp:inline distT="0" distB="0" distL="0" distR="0" wp14:anchorId="01B51EE4" wp14:editId="1C6ED1A5">
+            <wp:extent cx="3200847" cy="1124107"/>
+            <wp:effectExtent l="0" t="0" r="0" b="0"/>
+            <wp:docPr id="27" name="Picture 27"/>
+            <wp:cNvGraphicFramePr>
+              <a:graphicFrameLocks xmlns:a="http://schemas.openxmlformats.org/drawingml/2006/main" noChangeAspect="1"/>
+            </wp:cNvGraphicFramePr>
+            <a:graphic xmlns:a="http://schemas.openxmlformats.org/drawingml/2006/main">
+              <a:graphicData uri="http://schemas.openxmlformats.org/drawingml/2006/picture">
+                <pic:pic xmlns:pic="http://schemas.openxmlformats.org/drawingml/2006/picture">
+                  <pic:nvPicPr>
+                    <pic:cNvPr id="1" name=""/>
+                    <pic:cNvPicPr/>
+                  </pic:nvPicPr>
+                  <pic:blipFill>
+                    <a:blip r:embed="rId34"/>
+                    <a:stretch>
+                      <a:fillRect/>
+                    </a:stretch>
+                  </pic:blipFill>
+                  <pic:spPr>
+                    <a:xfrm>
+                      <a:off x="0" y="0"/>
+                      <a:ext cx="3200847" cy="1124107"/>
+                    </a:xfrm>
+                    <a:prstGeom prst="rect">
+                      <a:avLst/>
+                    </a:prstGeom>
+                  </pic:spPr>
+                </pic:pic>
+              </a:graphicData>
+            </a:graphic>
+          </wp:inline>
+        </w:drawing>
+      </w:r>
+    </w:p>
+    <w:p>
+      <w:pPr>
+        <w:pStyle w:val="Picture"/>
+      </w:pPr>
+      <w:r>
+        <w:t>Hình 26: Exporting data to JSON</w:t>
+      </w:r>
+    </w:p>
+    <w:p>
+      <w:pPr>
+        <w:rPr>
+          <w:i/>
+          <w:noProof/>
+        </w:rPr>
+      </w:pPr>
+      <w:r>
+        <w:br w:type="page"/>
+      </w:r>
+    </w:p>
+    <w:p>
+      <w:pPr>
+        <w:pStyle w:val="Picture"/>
+      </w:pPr>
+    </w:p>
+    <w:tbl>
+      <w:tblPr>
+        <w:tblStyle w:val="GridTable5Dark-Accent1"/>
+        <w:tblW w:w="0" w:type="auto"/>
+        <w:tblLook w:val="04A0" w:firstRow="1" w:lastRow="0" w:firstColumn="1" w:lastColumn="0" w:noHBand="0" w:noVBand="1"/>
+      </w:tblPr>
+      <w:tblGrid>
+        <w:gridCol w:w="1838"/>
+        <w:gridCol w:w="3544"/>
+        <w:gridCol w:w="3968"/>
+      </w:tblGrid>
+      <w:tr>
+        <w:trPr>
+          <w:cnfStyle w:val="100000000000" w:firstRow="1" w:lastRow="0" w:firstColumn="0" w:lastColumn="0" w:oddVBand="0" w:evenVBand="0" w:oddHBand="0" w:evenHBand="0" w:firstRowFirstColumn="0" w:firstRowLastColumn="0" w:lastRowFirstColumn="0" w:lastRowLastColumn="0"/>
+        </w:trPr>
+        <w:tc>
+          <w:tcPr>
+            <w:cnfStyle w:val="001000000000" w:firstRow="0" w:lastRow="0" w:firstColumn="1" w:lastColumn="0" w:oddVBand="0" w:evenVBand="0" w:oddHBand="0" w:evenHBand="0" w:firstRowFirstColumn="0" w:firstRowLastColumn="0" w:lastRowFirstColumn="0" w:lastRowLastColumn="0"/>
+            <w:tcW w:w="1838" w:type="dxa"/>
+          </w:tcPr>
+          <w:p>
+            <w:r>
+              <w:t>Category</w:t>
+            </w:r>
+          </w:p>
+        </w:tc>
+        <w:tc>
+          <w:tcPr>
+            <w:tcW w:w="3544" w:type="dxa"/>
+          </w:tcPr>
+          <w:p>
+            <w:pPr>
+              <w:cnfStyle w:val="100000000000" w:firstRow="1" w:lastRow="0" w:firstColumn="0" w:lastColumn="0" w:oddVBand="0" w:evenVBand="0" w:oddHBand="0" w:evenHBand="0" w:firstRowFirstColumn="0" w:firstRowLastColumn="0" w:lastRowFirstColumn="0" w:lastRowLastColumn="0"/>
+            </w:pPr>
+            <w:r>
+              <w:t>SQL data type</w:t>
+            </w:r>
+          </w:p>
+        </w:tc>
+        <w:tc>
+          <w:tcPr>
+            <w:tcW w:w="3968" w:type="dxa"/>
+          </w:tcPr>
+          <w:p>
+            <w:pPr>
+              <w:cnfStyle w:val="100000000000" w:firstRow="1" w:lastRow="0" w:firstColumn="0" w:lastColumn="0" w:oddVBand="0" w:evenVBand="0" w:oddHBand="0" w:evenHBand="0" w:firstRowFirstColumn="0" w:firstRowLastColumn="0" w:lastRowFirstColumn="0" w:lastRowLastColumn="0"/>
+            </w:pPr>
+            <w:r>
+              <w:t>JSON data type</w:t>
+            </w:r>
+          </w:p>
+        </w:tc>
+      </w:tr>
+      <w:tr>
+        <w:trPr>
+          <w:cnfStyle w:val="000000100000" w:firstRow="0" w:lastRow="0" w:firstColumn="0" w:lastColumn="0" w:oddVBand="0" w:evenVBand="0" w:oddHBand="1" w:evenHBand="0" w:firstRowFirstColumn="0" w:firstRowLastColumn="0" w:lastRowFirstColumn="0" w:lastRowLastColumn="0"/>
+        </w:trPr>
+        <w:tc>
+          <w:tcPr>
+            <w:cnfStyle w:val="001000000000" w:firstRow="0" w:lastRow="0" w:firstColumn="1" w:lastColumn="0" w:oddVBand="0" w:evenVBand="0" w:oddHBand="0" w:evenHBand="0" w:firstRowFirstColumn="0" w:firstRowLastColumn="0" w:lastRowFirstColumn="0" w:lastRowLastColumn="0"/>
+            <w:tcW w:w="1838" w:type="dxa"/>
+          </w:tcPr>
+          <w:p>
+            <w:r>
+              <w:t>Character</w:t>
+            </w:r>
+          </w:p>
+        </w:tc>
+        <w:tc>
+          <w:tcPr>
+            <w:tcW w:w="3544" w:type="dxa"/>
+          </w:tcPr>
+          <w:p>
+            <w:pPr>
+              <w:cnfStyle w:val="000000100000" w:firstRow="0" w:lastRow="0" w:firstColumn="0" w:lastColumn="0" w:oddVBand="0" w:evenVBand="0" w:oddHBand="1" w:evenHBand="0" w:firstRowFirstColumn="0" w:firstRowLastColumn="0" w:lastRowFirstColumn="0" w:lastRowLastColumn="0"/>
+            </w:pPr>
+            <w:r>
+              <w:t>Char</w:t>
+            </w:r>
+          </w:p>
+          <w:p>
+            <w:pPr>
+              <w:cnfStyle w:val="000000100000" w:firstRow="0" w:lastRow="0" w:firstColumn="0" w:lastColumn="0" w:oddVBand="0" w:evenVBand="0" w:oddHBand="1" w:evenHBand="0" w:firstRowFirstColumn="0" w:firstRowLastColumn="0" w:lastRowFirstColumn="0" w:lastRowLastColumn="0"/>
+            </w:pPr>
+            <w:r>
+              <w:t>Nchar</w:t>
+            </w:r>
+          </w:p>
+          <w:p>
+            <w:pPr>
+              <w:cnfStyle w:val="000000100000" w:firstRow="0" w:lastRow="0" w:firstColumn="0" w:lastColumn="0" w:oddVBand="0" w:evenVBand="0" w:oddHBand="1" w:evenHBand="0" w:firstRowFirstColumn="0" w:firstRowLastColumn="0" w:lastRowFirstColumn="0" w:lastRowLastColumn="0"/>
+            </w:pPr>
+            <w:r>
+              <w:t>Varchar</w:t>
+            </w:r>
+          </w:p>
+          <w:p>
+            <w:pPr>
+              <w:cnfStyle w:val="000000100000" w:firstRow="0" w:lastRow="0" w:firstColumn="0" w:lastColumn="0" w:oddVBand="0" w:evenVBand="0" w:oddHBand="1" w:evenHBand="0" w:firstRowFirstColumn="0" w:firstRowLastColumn="0" w:lastRowFirstColumn="0" w:lastRowLastColumn="0"/>
+            </w:pPr>
+            <w:r>
+              <w:t>Nvarchar</w:t>
+            </w:r>
+          </w:p>
+        </w:tc>
+        <w:tc>
+          <w:tcPr>
+            <w:tcW w:w="3968" w:type="dxa"/>
+          </w:tcPr>
+          <w:p>
+            <w:pPr>
+              <w:cnfStyle w:val="000000100000" w:firstRow="0" w:lastRow="0" w:firstColumn="0" w:lastColumn="0" w:oddVBand="0" w:evenVBand="0" w:oddHBand="1" w:evenHBand="0" w:firstRowFirstColumn="0" w:firstRowLastColumn="0" w:lastRowFirstColumn="0" w:lastRowLastColumn="0"/>
+            </w:pPr>
+            <w:r>
+              <w:t>String</w:t>
+            </w:r>
+          </w:p>
+        </w:tc>
+      </w:tr>
+      <w:tr>
+        <w:tc>
+          <w:tcPr>
+            <w:cnfStyle w:val="001000000000" w:firstRow="0" w:lastRow="0" w:firstColumn="1" w:lastColumn="0" w:oddVBand="0" w:evenVBand="0" w:oddHBand="0" w:evenHBand="0" w:firstRowFirstColumn="0" w:firstRowLastColumn="0" w:lastRowFirstColumn="0" w:lastRowLastColumn="0"/>
+            <w:tcW w:w="1838" w:type="dxa"/>
+          </w:tcPr>
+          <w:p>
+            <w:r>
+              <w:t>Numeric</w:t>
+            </w:r>
+          </w:p>
+        </w:tc>
+        <w:tc>
+          <w:tcPr>
+            <w:tcW w:w="3544" w:type="dxa"/>
+          </w:tcPr>
+          <w:p>
+            <w:pPr>
+              <w:cnfStyle w:val="000000000000" w:firstRow="0" w:lastRow="0" w:firstColumn="0" w:lastColumn="0" w:oddVBand="0" w:evenVBand="0" w:oddHBand="0" w:evenHBand="0" w:firstRowFirstColumn="0" w:firstRowLastColumn="0" w:lastRowFirstColumn="0" w:lastRowLastColumn="0"/>
+            </w:pPr>
+            <w:r>
+              <w:t>Int</w:t>
+            </w:r>
+          </w:p>
+          <w:p>
+            <w:pPr>
+              <w:cnfStyle w:val="000000000000" w:firstRow="0" w:lastRow="0" w:firstColumn="0" w:lastColumn="0" w:oddVBand="0" w:evenVBand="0" w:oddHBand="0" w:evenHBand="0" w:firstRowFirstColumn="0" w:firstRowLastColumn="0" w:lastRowFirstColumn="0" w:lastRowLastColumn="0"/>
+            </w:pPr>
+            <w:r>
+              <w:t>Bigint</w:t>
+            </w:r>
+          </w:p>
+          <w:p>
+            <w:pPr>
+              <w:cnfStyle w:val="000000000000" w:firstRow="0" w:lastRow="0" w:firstColumn="0" w:lastColumn="0" w:oddVBand="0" w:evenVBand="0" w:oddHBand="0" w:evenHBand="0" w:firstRowFirstColumn="0" w:firstRowLastColumn="0" w:lastRowFirstColumn="0" w:lastRowLastColumn="0"/>
+            </w:pPr>
+            <w:r>
+              <w:t>Float</w:t>
+            </w:r>
+          </w:p>
+          <w:p>
+            <w:pPr>
+              <w:cnfStyle w:val="000000000000" w:firstRow="0" w:lastRow="0" w:firstColumn="0" w:lastColumn="0" w:oddVBand="0" w:evenVBand="0" w:oddHBand="0" w:evenHBand="0" w:firstRowFirstColumn="0" w:firstRowLastColumn="0" w:lastRowFirstColumn="0" w:lastRowLastColumn="0"/>
+            </w:pPr>
+            <w:r>
+              <w:t>Decimal</w:t>
+            </w:r>
+          </w:p>
+          <w:p>
+            <w:pPr>
+              <w:cnfStyle w:val="000000000000" w:firstRow="0" w:lastRow="0" w:firstColumn="0" w:lastColumn="0" w:oddVBand="0" w:evenVBand="0" w:oddHBand="0" w:evenHBand="0" w:firstRowFirstColumn="0" w:firstRowLastColumn="0" w:lastRowFirstColumn="0" w:lastRowLastColumn="0"/>
+            </w:pPr>
+            <w:r>
+              <w:t>Numeric</w:t>
+            </w:r>
+          </w:p>
+        </w:tc>
+        <w:tc>
+          <w:tcPr>
+            <w:tcW w:w="3968" w:type="dxa"/>
+          </w:tcPr>
+          <w:p>
+            <w:pPr>
+              <w:cnfStyle w:val="000000000000" w:firstRow="0" w:lastRow="0" w:firstColumn="0" w:lastColumn="0" w:oddVBand="0" w:evenVBand="0" w:oddHBand="0" w:evenHBand="0" w:firstRowFirstColumn="0" w:firstRowLastColumn="0" w:lastRowFirstColumn="0" w:lastRowLastColumn="0"/>
+            </w:pPr>
+            <w:r>
+              <w:t>Number</w:t>
+            </w:r>
+          </w:p>
+        </w:tc>
+      </w:tr>
+      <w:tr>
+        <w:trPr>
+          <w:cnfStyle w:val="000000100000" w:firstRow="0" w:lastRow="0" w:firstColumn="0" w:lastColumn="0" w:oddVBand="0" w:evenVBand="0" w:oddHBand="1" w:evenHBand="0" w:firstRowFirstColumn="0" w:firstRowLastColumn="0" w:lastRowFirstColumn="0" w:lastRowLastColumn="0"/>
+        </w:trPr>
+        <w:tc>
+          <w:tcPr>
+            <w:cnfStyle w:val="001000000000" w:firstRow="0" w:lastRow="0" w:firstColumn="1" w:lastColumn="0" w:oddVBand="0" w:evenVBand="0" w:oddHBand="0" w:evenHBand="0" w:firstRowFirstColumn="0" w:firstRowLastColumn="0" w:lastRowFirstColumn="0" w:lastRowLastColumn="0"/>
+            <w:tcW w:w="1838" w:type="dxa"/>
+          </w:tcPr>
+          <w:p>
+            <w:r>
+              <w:t>Bit</w:t>
+            </w:r>
+          </w:p>
+        </w:tc>
+        <w:tc>
+          <w:tcPr>
+            <w:tcW w:w="3544" w:type="dxa"/>
+          </w:tcPr>
+          <w:p>
+            <w:pPr>
+              <w:cnfStyle w:val="000000100000" w:firstRow="0" w:lastRow="0" w:firstColumn="0" w:lastColumn="0" w:oddVBand="0" w:evenVBand="0" w:oddHBand="1" w:evenHBand="0" w:firstRowFirstColumn="0" w:firstRowLastColumn="0" w:lastRowFirstColumn="0" w:lastRowLastColumn="0"/>
+            </w:pPr>
+            <w:r>
+              <w:t>Bit</w:t>
+            </w:r>
+          </w:p>
+        </w:tc>
+        <w:tc>
+          <w:tcPr>
+            <w:tcW w:w="3968" w:type="dxa"/>
+          </w:tcPr>
+          <w:p>
+            <w:pPr>
+              <w:cnfStyle w:val="000000100000" w:firstRow="0" w:lastRow="0" w:firstColumn="0" w:lastColumn="0" w:oddVBand="0" w:evenVBand="0" w:oddHBand="1" w:evenHBand="0" w:firstRowFirstColumn="0" w:firstRowLastColumn="0" w:lastRowFirstColumn="0" w:lastRowLastColumn="0"/>
+            </w:pPr>
+            <w:r>
+              <w:t>boolean</w:t>
+            </w:r>
+          </w:p>
+        </w:tc>
+      </w:tr>
+      <w:tr>
+        <w:tc>
+          <w:tcPr>
+            <w:cnfStyle w:val="001000000000" w:firstRow="0" w:lastRow="0" w:firstColumn="1" w:lastColumn="0" w:oddVBand="0" w:evenVBand="0" w:oddHBand="0" w:evenHBand="0" w:firstRowFirstColumn="0" w:firstRowLastColumn="0" w:lastRowFirstColumn="0" w:lastRowLastColumn="0"/>
+            <w:tcW w:w="1838" w:type="dxa"/>
+          </w:tcPr>
+          <w:p>
+            <w:r>
+              <w:t>Date and time</w:t>
+            </w:r>
+          </w:p>
+        </w:tc>
+        <w:tc>
+          <w:tcPr>
+            <w:tcW w:w="3544" w:type="dxa"/>
+          </w:tcPr>
+          <w:p>
+            <w:pPr>
+              <w:cnfStyle w:val="000000000000" w:firstRow="0" w:lastRow="0" w:firstColumn="0" w:lastColumn="0" w:oddVBand="0" w:evenVBand="0" w:oddHBand="0" w:evenHBand="0" w:firstRowFirstColumn="0" w:firstRowLastColumn="0" w:lastRowFirstColumn="0" w:lastRowLastColumn="0"/>
+            </w:pPr>
+            <w:r>
+              <w:t>Date</w:t>
+            </w:r>
+          </w:p>
+          <w:p>
+            <w:pPr>
+              <w:cnfStyle w:val="000000000000" w:firstRow="0" w:lastRow="0" w:firstColumn="0" w:lastColumn="0" w:oddVBand="0" w:evenVBand="0" w:oddHBand="0" w:evenHBand="0" w:firstRowFirstColumn="0" w:firstRowLastColumn="0" w:lastRowFirstColumn="0" w:lastRowLastColumn="0"/>
+            </w:pPr>
+            <w:r>
+              <w:t>Datetime</w:t>
+            </w:r>
+          </w:p>
+          <w:p>
+            <w:pPr>
+              <w:cnfStyle w:val="000000000000" w:firstRow="0" w:lastRow="0" w:firstColumn="0" w:lastColumn="0" w:oddVBand="0" w:evenVBand="0" w:oddHBand="0" w:evenHBand="0" w:firstRowFirstColumn="0" w:firstRowLastColumn="0" w:lastRowFirstColumn="0" w:lastRowLastColumn="0"/>
+            </w:pPr>
+            <w:r>
+              <w:t>Datetime2</w:t>
+            </w:r>
+          </w:p>
+          <w:p>
+            <w:pPr>
+              <w:cnfStyle w:val="000000000000" w:firstRow="0" w:lastRow="0" w:firstColumn="0" w:lastColumn="0" w:oddVBand="0" w:evenVBand="0" w:oddHBand="0" w:evenHBand="0" w:firstRowFirstColumn="0" w:firstRowLastColumn="0" w:lastRowFirstColumn="0" w:lastRowLastColumn="0"/>
+            </w:pPr>
+            <w:r>
+              <w:t>Time</w:t>
+            </w:r>
+          </w:p>
+          <w:p>
+            <w:pPr>
+              <w:cnfStyle w:val="000000000000" w:firstRow="0" w:lastRow="0" w:firstColumn="0" w:lastColumn="0" w:oddVBand="0" w:evenVBand="0" w:oddHBand="0" w:evenHBand="0" w:firstRowFirstColumn="0" w:firstRowLastColumn="0" w:lastRowFirstColumn="0" w:lastRowLastColumn="0"/>
+            </w:pPr>
+            <w:r>
+              <w:t>Datetimeoffset</w:t>
+            </w:r>
+          </w:p>
+        </w:tc>
+        <w:tc>
+          <w:tcPr>
+            <w:tcW w:w="3968" w:type="dxa"/>
+          </w:tcPr>
+          <w:p>
+            <w:pPr>
+              <w:cnfStyle w:val="000000000000" w:firstRow="0" w:lastRow="0" w:firstColumn="0" w:lastColumn="0" w:oddVBand="0" w:evenVBand="0" w:oddHBand="0" w:evenHBand="0" w:firstRowFirstColumn="0" w:firstRowLastColumn="0" w:lastRowFirstColumn="0" w:lastRowLastColumn="0"/>
+            </w:pPr>
+            <w:r>
+              <w:t>String</w:t>
+            </w:r>
+          </w:p>
+        </w:tc>
+      </w:tr>
+      <w:tr>
+        <w:trPr>
+          <w:cnfStyle w:val="000000100000" w:firstRow="0" w:lastRow="0" w:firstColumn="0" w:lastColumn="0" w:oddVBand="0" w:evenVBand="0" w:oddHBand="1" w:evenHBand="0" w:firstRowFirstColumn="0" w:firstRowLastColumn="0" w:lastRowFirstColumn="0" w:lastRowLastColumn="0"/>
+        </w:trPr>
+        <w:tc>
+          <w:tcPr>
+            <w:cnfStyle w:val="001000000000" w:firstRow="0" w:lastRow="0" w:firstColumn="1" w:lastColumn="0" w:oddVBand="0" w:evenVBand="0" w:oddHBand="0" w:evenHBand="0" w:firstRowFirstColumn="0" w:firstRowLastColumn="0" w:lastRowFirstColumn="0" w:lastRowLastColumn="0"/>
+            <w:tcW w:w="1838" w:type="dxa"/>
+          </w:tcPr>
+          <w:p>
+            <w:r>
+              <w:t>Binary</w:t>
+            </w:r>
+          </w:p>
+        </w:tc>
+        <w:tc>
+          <w:tcPr>
+            <w:tcW w:w="3544" w:type="dxa"/>
+          </w:tcPr>
+          <w:p>
+            <w:pPr>
+              <w:cnfStyle w:val="000000100000" w:firstRow="0" w:lastRow="0" w:firstColumn="0" w:lastColumn="0" w:oddVBand="0" w:evenVBand="0" w:oddHBand="1" w:evenHBand="0" w:firstRowFirstColumn="0" w:firstRowLastColumn="0" w:lastRowFirstColumn="0" w:lastRowLastColumn="0"/>
+            </w:pPr>
+            <w:r>
+              <w:t>Binary</w:t>
+            </w:r>
+          </w:p>
+        </w:tc>
+        <w:tc>
+          <w:tcPr>
+            <w:tcW w:w="3968" w:type="dxa"/>
+          </w:tcPr>
+          <w:p>
+            <w:pPr>
+              <w:cnfStyle w:val="000000100000" w:firstRow="0" w:lastRow="0" w:firstColumn="0" w:lastColumn="0" w:oddVBand="0" w:evenVBand="0" w:oddHBand="1" w:evenHBand="0" w:firstRowFirstColumn="0" w:firstRowLastColumn="0" w:lastRowFirstColumn="0" w:lastRowLastColumn="0"/>
+            </w:pPr>
+            <w:r>
+              <w:t>BASE64 encoded string</w:t>
+            </w:r>
+          </w:p>
+        </w:tc>
+      </w:tr>
+      <w:tr>
+        <w:tc>
+          <w:tcPr>
+            <w:cnfStyle w:val="001000000000" w:firstRow="0" w:lastRow="0" w:firstColumn="1" w:lastColumn="0" w:oddVBand="0" w:evenVBand="0" w:oddHBand="0" w:evenHBand="0" w:firstRowFirstColumn="0" w:firstRowLastColumn="0" w:lastRowFirstColumn="0" w:lastRowLastColumn="0"/>
+            <w:tcW w:w="1838" w:type="dxa"/>
+          </w:tcPr>
+          <w:p>
+            <w:r>
+              <w:t>CLR</w:t>
+            </w:r>
+          </w:p>
+        </w:tc>
+        <w:tc>
+          <w:tcPr>
+            <w:tcW w:w="3544" w:type="dxa"/>
+          </w:tcPr>
+          <w:p>
+            <w:pPr>
+              <w:cnfStyle w:val="000000000000" w:firstRow="0" w:lastRow="0" w:firstColumn="0" w:lastColumn="0" w:oddVBand="0" w:evenVBand="0" w:oddHBand="0" w:evenHBand="0" w:firstRowFirstColumn="0" w:firstRowLastColumn="0" w:lastRowFirstColumn="0" w:lastRowLastColumn="0"/>
+            </w:pPr>
+            <w:r>
+              <w:t>CLR geometry geography</w:t>
+            </w:r>
+          </w:p>
+        </w:tc>
+        <w:tc>
+          <w:tcPr>
+            <w:tcW w:w="3968" w:type="dxa"/>
+          </w:tcPr>
+          <w:p>
+            <w:pPr>
+              <w:cnfStyle w:val="000000000000" w:firstRow="0" w:lastRow="0" w:firstColumn="0" w:lastColumn="0" w:oddVBand="0" w:evenVBand="0" w:oddHBand="0" w:evenHBand="0" w:firstRowFirstColumn="0" w:firstRowLastColumn="0" w:lastRowFirstColumn="0" w:lastRowLastColumn="0"/>
+            </w:pPr>
+            <w:r>
+              <w:t>Not supported (return error)</w:t>
+            </w:r>
+          </w:p>
+        </w:tc>
+      </w:tr>
+      <w:tr>
+        <w:trPr>
+          <w:cnfStyle w:val="000000100000" w:firstRow="0" w:lastRow="0" w:firstColumn="0" w:lastColumn="0" w:oddVBand="0" w:evenVBand="0" w:oddHBand="1" w:evenHBand="0" w:firstRowFirstColumn="0" w:firstRowLastColumn="0" w:lastRowFirstColumn="0" w:lastRowLastColumn="0"/>
+        </w:trPr>
+        <w:tc>
+          <w:tcPr>
+            <w:cnfStyle w:val="001000000000" w:firstRow="0" w:lastRow="0" w:firstColumn="1" w:lastColumn="0" w:oddVBand="0" w:evenVBand="0" w:oddHBand="0" w:evenHBand="0" w:firstRowFirstColumn="0" w:firstRowLastColumn="0" w:lastRowFirstColumn="0" w:lastRowLastColumn="0"/>
+            <w:tcW w:w="1838" w:type="dxa"/>
+          </w:tcPr>
+          <w:p>
+            <w:r>
+              <w:t>Other</w:t>
+            </w:r>
+          </w:p>
+        </w:tc>
+        <w:tc>
+          <w:tcPr>
+            <w:tcW w:w="3544" w:type="dxa"/>
+          </w:tcPr>
+          <w:p>
+            <w:pPr>
+              <w:cnfStyle w:val="000000100000" w:firstRow="0" w:lastRow="0" w:firstColumn="0" w:lastColumn="0" w:oddVBand="0" w:evenVBand="0" w:oddHBand="1" w:evenHBand="0" w:firstRowFirstColumn="0" w:firstRowLastColumn="0" w:lastRowFirstColumn="0" w:lastRowLastColumn="0"/>
+            </w:pPr>
+            <w:r>
+              <w:t>Uniqueindentifier money</w:t>
+            </w:r>
+          </w:p>
+        </w:tc>
+        <w:tc>
+          <w:tcPr>
+            <w:tcW w:w="3968" w:type="dxa"/>
+          </w:tcPr>
+          <w:p>
+            <w:pPr>
+              <w:cnfStyle w:val="000000100000" w:firstRow="0" w:lastRow="0" w:firstColumn="0" w:lastColumn="0" w:oddVBand="0" w:evenVBand="0" w:oddHBand="1" w:evenHBand="0" w:firstRowFirstColumn="0" w:firstRowLastColumn="0" w:lastRowFirstColumn="0" w:lastRowLastColumn="0"/>
+            </w:pPr>
+            <w:r>
+              <w:t>String</w:t>
+            </w:r>
+          </w:p>
+        </w:tc>
+      </w:tr>
+    </w:tbl>
+    <w:p>
+      <w:pPr>
+        <w:pStyle w:val="Heading3"/>
+        <w:numPr>
+          <w:ilvl w:val="1"/>
+          <w:numId w:val="2"/>
+        </w:numPr>
+      </w:pPr>
+      <w:r>
+        <w:t>Nhập dữ liệu JSON</w:t>
+      </w:r>
+    </w:p>
+    <w:p>
+      <w:pPr>
+        <w:pStyle w:val="Picture"/>
+      </w:pPr>
+      <w:r>
+        <w:drawing>
+          <wp:inline distT="0" distB="0" distL="0" distR="0" wp14:anchorId="32B42B35" wp14:editId="44EA64C6">
+            <wp:extent cx="4201111" cy="1676634"/>
+            <wp:effectExtent l="0" t="0" r="9525" b="0"/>
+            <wp:docPr id="28" name="Picture 28"/>
+            <wp:cNvGraphicFramePr>
+              <a:graphicFrameLocks xmlns:a="http://schemas.openxmlformats.org/drawingml/2006/main" noChangeAspect="1"/>
+            </wp:cNvGraphicFramePr>
+            <a:graphic xmlns:a="http://schemas.openxmlformats.org/drawingml/2006/main">
+              <a:graphicData uri="http://schemas.openxmlformats.org/drawingml/2006/picture">
+                <pic:pic xmlns:pic="http://schemas.openxmlformats.org/drawingml/2006/picture">
+                  <pic:nvPicPr>
+                    <pic:cNvPr id="1" name=""/>
+                    <pic:cNvPicPr/>
+                  </pic:nvPicPr>
+                  <pic:blipFill>
+                    <a:blip r:embed="rId35"/>
+                    <a:stretch>
+                      <a:fillRect/>
+                    </a:stretch>
+                  </pic:blipFill>
+                  <pic:spPr>
+                    <a:xfrm>
+                      <a:off x="0" y="0"/>
+                      <a:ext cx="4201111" cy="1676634"/>
+                    </a:xfrm>
+                    <a:prstGeom prst="rect">
+                      <a:avLst/>
+                    </a:prstGeom>
+                  </pic:spPr>
+                </pic:pic>
+              </a:graphicData>
+            </a:graphic>
+          </wp:inline>
+        </w:drawing>
+      </w:r>
+    </w:p>
+    <w:p>
+      <w:pPr>
+        <w:pStyle w:val="Picture"/>
+      </w:pPr>
+      <w:r>
+        <w:t>Hình 27: Nhập dữ liệu JSON dưới dạng từ khóa</w:t>
+      </w:r>
+    </w:p>
+    <w:p>
+      <w:pPr>
+        <w:pStyle w:val="Picture"/>
+      </w:pPr>
+      <w:r>
+        <w:drawing>
+          <wp:inline distT="0" distB="0" distL="0" distR="0" wp14:anchorId="5D84C06A" wp14:editId="48D69A9E">
+            <wp:extent cx="5363323" cy="1629002"/>
+            <wp:effectExtent l="0" t="0" r="8890" b="9525"/>
+            <wp:docPr id="29" name="Picture 29"/>
+            <wp:cNvGraphicFramePr>
+              <a:graphicFrameLocks xmlns:a="http://schemas.openxmlformats.org/drawingml/2006/main" noChangeAspect="1"/>
+            </wp:cNvGraphicFramePr>
+            <a:graphic xmlns:a="http://schemas.openxmlformats.org/drawingml/2006/main">
+              <a:graphicData uri="http://schemas.openxmlformats.org/drawingml/2006/picture">
+                <pic:pic xmlns:pic="http://schemas.openxmlformats.org/drawingml/2006/picture">
+                  <pic:nvPicPr>
+                    <pic:cNvPr id="1" name=""/>
+                    <pic:cNvPicPr/>
+                  </pic:nvPicPr>
+                  <pic:blipFill>
+                    <a:blip r:embed="rId36"/>
+                    <a:stretch>
+                      <a:fillRect/>
+                    </a:stretch>
+                  </pic:blipFill>
+                  <pic:spPr>
+                    <a:xfrm>
+                      <a:off x="0" y="0"/>
+                      <a:ext cx="5363323" cy="1629002"/>
+                    </a:xfrm>
+                    <a:prstGeom prst="rect">
+                      <a:avLst/>
+                    </a:prstGeom>
+                  </pic:spPr>
+                </pic:pic>
+              </a:graphicData>
+            </a:graphic>
+          </wp:inline>
+        </w:drawing>
+      </w:r>
+    </w:p>
+    <w:p>
+      <w:pPr>
+        <w:pStyle w:val="Picture"/>
+      </w:pPr>
+      <w:r>
+        <w:t>Hình 28: Nhập dữ liệu JSON dưới dạng kí tự</w:t>
+      </w:r>
+    </w:p>
+    <w:p>
+      <w:pPr>
+        <w:rPr>
+          <w:i/>
+          <w:noProof/>
+        </w:rPr>
+      </w:pPr>
+      <w:r>
+        <w:br w:type="page"/>
+      </w:r>
+    </w:p>
+    <w:p>
+      <w:pPr>
+        <w:pStyle w:val="Heading2"/>
+        <w:numPr>
+          <w:ilvl w:val="1"/>
+          <w:numId w:val="2"/>
+        </w:numPr>
+      </w:pPr>
+      <w:r>
+        <w:lastRenderedPageBreak/>
+        <w:t>PolyBase</w:t>
+      </w:r>
+      <w:r>
+        <w:rPr>
+          <w:rStyle w:val="FootnoteReference"/>
+        </w:rPr>
+        <w:footnoteReference w:id="38"/>
+      </w:r>
+    </w:p>
+    <w:p>
+      <w:pPr>
+        <w:ind w:left="360" w:firstLine="360"/>
+        <w:jc w:val="both"/>
+      </w:pPr>
+      <w:r>
+        <w:t>PolyBase đã được giới thiệu trong SQL Server 2014 dưới dạng giao diện dành riêng cho</w:t>
+      </w:r>
+      <w:r>
+        <w:t xml:space="preserve"> </w:t>
+      </w:r>
+      <w:r>
+        <w:t>Microsoft Analytics Platform System</w:t>
+      </w:r>
+      <w:r>
+        <w:rPr>
+          <w:rStyle w:val="FootnoteReference"/>
+        </w:rPr>
+        <w:footnoteReference w:id="39"/>
+      </w:r>
+      <w:r>
+        <w:t xml:space="preserve"> </w:t>
+      </w:r>
+      <w:r>
+        <w:t>(A</w:t>
+      </w:r>
+      <w:r>
+        <w:t>B</w:t>
+      </w:r>
+      <w:r>
+        <w:t xml:space="preserve">PS; trước đây gọi là </w:t>
+      </w:r>
+      <w:r>
+        <w:t>Parallel Data Warehouse</w:t>
+      </w:r>
+      <w:r>
+        <w:t>), nhờ đó bạn có thể truy cập dữ liệu được lưu trữ trong Hệ thống tệp phân tán Hadoop</w:t>
+      </w:r>
+      <w:r>
+        <w:rPr>
+          <w:rStyle w:val="FootnoteReference"/>
+        </w:rPr>
+        <w:footnoteReference w:id="40"/>
+      </w:r>
+      <w:r>
+        <w:t xml:space="preserve"> (HDFS) bằng cách sử dụng cú pháp SQL trong truy vấn. Trong SQL Server 2016, bây giờ bạn có thể sử dụng PolyBase để truy vấn dữ liệu trong Hadoop hoặc Azure Blob Storage và kết hợp kết quả với dữ liệu quan hệ được lưu trữ trong SQL Server. Để đạt được hiệu suất tối ưu, PolyBase có thể tự động tạo bảng cột lưu trữ, song song trích xuất dữ liệu từ các nguồn Hadoop và Azure hoặc đẩy các tính toán trên dữ liệu dựa trên Hadoop đến các cụm Hadoop khi cần thiết. Sau khi bạn cài đặt dịch vụ PolyBase và định cấu hình các đối tượng dữ liệu PolyBase, người dùng và ứng dụng của bạn có thể truy cập dữ liệu từ các nguồn không tương quan mà không cần bất kỳ kiến thức đặc biệt nào về lưu trữ Hadoop hoặc blob.</w:t>
+      </w:r>
+    </w:p>
+    <w:p>
+      <w:pPr>
+        <w:pStyle w:val="Picture"/>
+        <w:jc w:val="left"/>
+      </w:pPr>
+      <w:r>
+        <w:drawing>
+          <wp:inline distT="0" distB="0" distL="0" distR="0" wp14:anchorId="471AE80C" wp14:editId="31AD799D">
+            <wp:extent cx="5791288" cy="2567508"/>
+            <wp:effectExtent l="0" t="0" r="0" b="4445"/>
+            <wp:docPr id="33" name="Picture 33"/>
+            <wp:cNvGraphicFramePr>
+              <a:graphicFrameLocks xmlns:a="http://schemas.openxmlformats.org/drawingml/2006/main" noChangeAspect="1"/>
+            </wp:cNvGraphicFramePr>
+            <a:graphic xmlns:a="http://schemas.openxmlformats.org/drawingml/2006/main">
+              <a:graphicData uri="http://schemas.openxmlformats.org/drawingml/2006/picture">
+                <pic:pic xmlns:pic="http://schemas.openxmlformats.org/drawingml/2006/picture">
+                  <pic:nvPicPr>
+                    <pic:cNvPr id="0" name="Picture 12"/>
+                    <pic:cNvPicPr>
+                      <a:picLocks noChangeAspect="1" noChangeArrowheads="1"/>
+                    </pic:cNvPicPr>
+                  </pic:nvPicPr>
+                  <pic:blipFill>
+                    <a:blip r:embed="rId37">
+                      <a:extLst>
+                        <a:ext uri="{28A0092B-C50C-407E-A947-70E740481C1C}">
+                          <a14:useLocalDpi xmlns:a14="http://schemas.microsoft.com/office/drawing/2010/main" val="0"/>
+                        </a:ext>
+                      </a:extLst>
+                    </a:blip>
+                    <a:srcRect/>
+                    <a:stretch>
+                      <a:fillRect/>
+                    </a:stretch>
+                  </pic:blipFill>
+                  <pic:spPr bwMode="auto">
+                    <a:xfrm>
+                      <a:off x="0" y="0"/>
+                      <a:ext cx="5805883" cy="2573979"/>
+                    </a:xfrm>
+                    <a:prstGeom prst="rect">
+                      <a:avLst/>
+                    </a:prstGeom>
+                    <a:noFill/>
+                    <a:ln>
+                      <a:noFill/>
+                    </a:ln>
+                  </pic:spPr>
+                </pic:pic>
+              </a:graphicData>
+            </a:graphic>
+          </wp:inline>
+        </w:drawing>
+      </w:r>
+      <w:r>
+        <w:t xml:space="preserve"> </w:t>
+      </w:r>
+    </w:p>
+    <w:p>
+      <w:pPr>
+        <w:pStyle w:val="Picture"/>
+      </w:pPr>
+      <w:r>
+        <w:t>Hình 29: PolyBase</w:t>
+      </w:r>
+    </w:p>
+    <w:p>
+      <w:pPr>
+        <w:rPr>
+          <w:i/>
+          <w:noProof/>
+        </w:rPr>
+      </w:pPr>
+      <w:r>
+        <w:br w:type="page"/>
+      </w:r>
+    </w:p>
+    <w:p>
+      <w:pPr>
+        <w:pStyle w:val="Heading1"/>
+        <w:numPr>
+          <w:ilvl w:val="0"/>
+          <w:numId w:val="2"/>
+        </w:numPr>
+      </w:pPr>
+      <w:r>
+        <w:lastRenderedPageBreak/>
+        <w:t>More analytics</w:t>
+      </w:r>
+    </w:p>
+    <w:p>
+      <w:pPr>
+        <w:pStyle w:val="Heading2"/>
+        <w:numPr>
+          <w:ilvl w:val="1"/>
+          <w:numId w:val="2"/>
+        </w:numPr>
+      </w:pPr>
+      <w:r>
+        <w:t>Tabular enhancements</w:t>
+      </w:r>
+    </w:p>
+    <w:p>
+      <w:pPr>
+        <w:pStyle w:val="ListParagraph"/>
+        <w:numPr>
+          <w:ilvl w:val="0"/>
+          <w:numId w:val="7"/>
+        </w:numPr>
+      </w:pPr>
+      <w:r>
+        <w:t>Có thể truy cập nhiều nguồn dữ liệu hơn trong chế độ DirectQuery</w:t>
+      </w:r>
+    </w:p>
+    <w:p>
+      <w:pPr>
+        <w:pStyle w:val="ListParagraph"/>
+        <w:numPr>
+          <w:ilvl w:val="0"/>
+          <w:numId w:val="7"/>
+        </w:numPr>
+      </w:pPr>
+      <w:r>
+        <w:t>Lựa chọn sử dụng tất cả, một số hoặc không có dữ liệu trong khi lập mô hình ở chế độ DirectQuery</w:t>
+      </w:r>
+    </w:p>
+    <w:p>
+      <w:pPr>
+        <w:pStyle w:val="ListParagraph"/>
+        <w:numPr>
+          <w:ilvl w:val="0"/>
+          <w:numId w:val="7"/>
+        </w:numPr>
+      </w:pPr>
+      <w:r>
+        <w:t>Bảng tính toán</w:t>
+      </w:r>
+    </w:p>
+    <w:p>
+      <w:pPr>
+        <w:pStyle w:val="ListParagraph"/>
+        <w:numPr>
+          <w:ilvl w:val="0"/>
+          <w:numId w:val="7"/>
+        </w:numPr>
+      </w:pPr>
+      <w:r>
+        <w:t>Lọc chéo hai chiều</w:t>
+      </w:r>
+    </w:p>
+    <w:p>
+      <w:pPr>
+        <w:pStyle w:val="ListParagraph"/>
+        <w:numPr>
+          <w:ilvl w:val="0"/>
+          <w:numId w:val="7"/>
+        </w:numPr>
+      </w:pPr>
+      <w:r>
+        <w:t>Cải tiến thanh công thức</w:t>
+      </w:r>
+    </w:p>
+    <w:p>
+      <w:pPr>
+        <w:pStyle w:val="ListParagraph"/>
+        <w:numPr>
+          <w:ilvl w:val="0"/>
+          <w:numId w:val="7"/>
+        </w:numPr>
+      </w:pPr>
+      <w:r>
+        <w:t>Chức năng Biểu thức phân tích dữ liệu (DAX) mới</w:t>
+      </w:r>
+    </w:p>
+    <w:p>
+      <w:pPr>
+        <w:pStyle w:val="ListParagraph"/>
+        <w:numPr>
+          <w:ilvl w:val="0"/>
+          <w:numId w:val="7"/>
+        </w:numPr>
+      </w:pPr>
+      <w:r>
+        <w:t>Using DAX variables</w:t>
+      </w:r>
+    </w:p>
+    <w:p>
+      <w:pPr>
+        <w:pStyle w:val="Heading2"/>
+        <w:numPr>
+          <w:ilvl w:val="1"/>
+          <w:numId w:val="2"/>
+        </w:numPr>
+      </w:pPr>
+      <w:r>
+        <w:t>R integration</w:t>
+      </w:r>
+    </w:p>
+    <w:p>
+      <w:pPr>
+        <w:ind w:left="360" w:firstLine="360"/>
+        <w:jc w:val="both"/>
+      </w:pPr>
+      <w:r>
+        <w:t>R là ngôn ngữ lập trình mã nguồn mở phổ biến được các nhà khoa học dữ liệu, nhà thống kê và nhà phân tích dữ liệu sử dụng để phân tích nâng cao, khám phá dữ liệu và học máy. Mặc dù sự phổ biến của nó, việc sử dụng R trong môi trường doanh nghiệp có thể là một thách thức. Nhiều công cụ dành cho R hoạt động trong môi trường máy tính đơn luồng, giới hạn bộ nhớ, điều này đặt ra những hạn chế về khối lượng dữ liệu mà bạn có thể phân tích. Ngoài ra, việc di chuyển dữ liệu nhạy cảm từ môi trường máy chủ sang màn hình sẽ xóa dữ liệu đó khỏi các biện pháp kiểm soát bảo mật được tích hợp trong cơ sở dữ liệu. SQL Server R Services, kết quả của việc Microsoft mua lại Revolution Analytics vào năm 2015, giải quyết những thách thức này bằng cách tích hợp bản phân phối R duy nhất vào nền tảng SQL Server. Bạn có thể thực thi mã R trực tiếp trong cơ sở dữ liệu SQL Server khi sử dụng SQL Server R Services</w:t>
+      </w:r>
+      <w:r>
+        <w:t xml:space="preserve"> </w:t>
+      </w:r>
+      <w:r>
+        <w:t>(Trong cơ sở dữ liệu) và sử dụng lại mã trong một nền tảng khác, chẳng hạn như Hadoop. Ngoài ra, khối lượng công việc chuyển từ máy tính để bàn sang máy chủ và duy trì mức độ bảo mật cần thiết cho dữ liệu của bạn. Trong Enterprise Edition, R Services thực hiện các phép tính đa xử lý đa luồng, đa lõi và song song với tốc độ cao. Sử dụng SQL Server R Services, bạn có thể xây dựng các ứng dụng dự đoán, thông minh mà bạn có thể dễ dàng triển khai vào sản xuất.</w:t>
+      </w:r>
+    </w:p>
+    <w:p>
+      <w:pPr>
+        <w:pStyle w:val="Picture"/>
+      </w:pPr>
+      <w:r>
+        <w:drawing>
+          <wp:inline distT="0" distB="0" distL="0" distR="0" wp14:anchorId="50475DD7" wp14:editId="5CE7D433">
+            <wp:extent cx="3572374" cy="2876951"/>
+            <wp:effectExtent l="0" t="0" r="9525" b="0"/>
+            <wp:docPr id="34" name="Picture 34"/>
+            <wp:cNvGraphicFramePr>
+              <a:graphicFrameLocks xmlns:a="http://schemas.openxmlformats.org/drawingml/2006/main" noChangeAspect="1"/>
+            </wp:cNvGraphicFramePr>
+            <a:graphic xmlns:a="http://schemas.openxmlformats.org/drawingml/2006/main">
+              <a:graphicData uri="http://schemas.openxmlformats.org/drawingml/2006/picture">
+                <pic:pic xmlns:pic="http://schemas.openxmlformats.org/drawingml/2006/picture">
+                  <pic:nvPicPr>
+                    <pic:cNvPr id="1" name=""/>
+                    <pic:cNvPicPr/>
+                  </pic:nvPicPr>
+                  <pic:blipFill>
+                    <a:blip r:embed="rId38"/>
+                    <a:stretch>
+                      <a:fillRect/>
+                    </a:stretch>
+                  </pic:blipFill>
+                  <pic:spPr>
+                    <a:xfrm>
+                      <a:off x="0" y="0"/>
+                      <a:ext cx="3572374" cy="2876951"/>
+                    </a:xfrm>
+                    <a:prstGeom prst="rect">
+                      <a:avLst/>
+                    </a:prstGeom>
+                  </pic:spPr>
+                </pic:pic>
+              </a:graphicData>
+            </a:graphic>
+          </wp:inline>
+        </w:drawing>
+      </w:r>
+    </w:p>
+    <w:p>
+      <w:pPr>
+        <w:pStyle w:val="Picture"/>
+      </w:pPr>
+      <w:r>
+        <w:t xml:space="preserve">Hình 30: </w:t>
+      </w:r>
+      <w:r>
+        <w:t>Xem ô bản đồ được tạo bằng cách thực thi chức năng mapPlot tùy chỉnh.</w:t>
+      </w:r>
+    </w:p>
+    <w:p>
+      <w:pPr>
+        <w:pStyle w:val="Heading1"/>
+        <w:numPr>
+          <w:ilvl w:val="0"/>
+          <w:numId w:val="2"/>
+        </w:numPr>
+      </w:pPr>
+      <w:r>
+        <w:lastRenderedPageBreak/>
+        <w:t>Better reporting</w:t>
+      </w:r>
+    </w:p>
+    <w:p>
+      <w:pPr>
+        <w:pStyle w:val="Heading2"/>
+        <w:numPr>
+          <w:ilvl w:val="1"/>
+          <w:numId w:val="2"/>
+        </w:numPr>
+      </w:pPr>
+      <w:r>
+        <w:t>Paginated report development enhancements</w:t>
+      </w:r>
+    </w:p>
+    <w:p>
+      <w:pPr>
+        <w:pStyle w:val="Heading2"/>
+        <w:numPr>
+          <w:ilvl w:val="1"/>
+          <w:numId w:val="2"/>
+        </w:numPr>
+      </w:pPr>
+      <w:r>
+        <w:t>Mobile report development</w:t>
+      </w:r>
+    </w:p>
+    <w:p>
+      <w:pPr>
+        <w:pStyle w:val="Heading2"/>
+        <w:numPr>
+          <w:ilvl w:val="1"/>
+          <w:numId w:val="2"/>
+        </w:numPr>
+      </w:pPr>
+      <w:r>
+        <w:t>KPI development</w:t>
+      </w:r>
+    </w:p>
+    <w:p>
+      <w:pPr>
+        <w:pStyle w:val="Heading2"/>
+        <w:numPr>
+          <w:ilvl w:val="1"/>
+          <w:numId w:val="2"/>
+        </w:numPr>
+      </w:pPr>
+      <w:r>
+        <w:t>Report access enhancements</w:t>
+      </w:r>
+    </w:p>
+    <w:p>
+      <w:pPr>
+        <w:pStyle w:val="Heading1"/>
+        <w:numPr>
+          <w:ilvl w:val="0"/>
+          <w:numId w:val="2"/>
+        </w:numPr>
+      </w:pPr>
+      <w:r>
+        <w:t>Improved Azure SQL Database</w:t>
+      </w:r>
+    </w:p>
+    <w:p>
+      <w:pPr>
+        <w:pStyle w:val="ListParagraph"/>
+        <w:numPr>
+          <w:ilvl w:val="0"/>
+          <w:numId w:val="7"/>
+        </w:numPr>
+      </w:pPr>
+      <w:r>
+        <w:t>Parallel queries</w:t>
+      </w:r>
+    </w:p>
+    <w:p>
+      <w:pPr>
+        <w:pStyle w:val="ListParagraph"/>
+        <w:numPr>
+          <w:ilvl w:val="0"/>
+          <w:numId w:val="7"/>
+        </w:numPr>
+      </w:pPr>
+      <w:r>
+        <w:t>Table partitioning</w:t>
+      </w:r>
+    </w:p>
+    <w:p>
+      <w:pPr>
+        <w:pStyle w:val="ListParagraph"/>
+        <w:numPr>
+          <w:ilvl w:val="0"/>
+          <w:numId w:val="7"/>
+        </w:numPr>
+      </w:pPr>
+      <w:r>
+        <w:t>Online reindexing</w:t>
+      </w:r>
+    </w:p>
+    <w:p>
+      <w:pPr>
+        <w:pStyle w:val="ListParagraph"/>
+        <w:numPr>
+          <w:ilvl w:val="0"/>
+          <w:numId w:val="7"/>
+        </w:numPr>
+      </w:pPr>
+      <w:r>
+        <w:t>XML indexes</w:t>
+      </w:r>
+    </w:p>
+    <w:p>
+      <w:pPr>
+        <w:pStyle w:val="ListParagraph"/>
+        <w:numPr>
+          <w:ilvl w:val="0"/>
+          <w:numId w:val="7"/>
+        </w:numPr>
+      </w:pPr>
+      <w:r>
+        <w:t>CLR integration</w:t>
+      </w:r>
+    </w:p>
+    <w:p>
+      <w:pPr>
+        <w:pStyle w:val="ListParagraph"/>
+        <w:numPr>
+          <w:ilvl w:val="0"/>
+          <w:numId w:val="7"/>
+        </w:numPr>
+      </w:pPr>
+      <w:r>
+        <w:t>Change tracking for data changes</w:t>
+      </w:r>
+    </w:p>
+    <w:p>
+      <w:pPr>
+        <w:pStyle w:val="ListParagraph"/>
+        <w:numPr>
+          <w:ilvl w:val="0"/>
+          <w:numId w:val="7"/>
+        </w:numPr>
+      </w:pPr>
+      <w:r>
+        <w:t>Columnstore indexes</w:t>
+      </w:r>
+    </w:p>
+    <w:p>
+      <w:pPr>
+        <w:pStyle w:val="ListParagraph"/>
+        <w:numPr>
+          <w:ilvl w:val="0"/>
+          <w:numId w:val="7"/>
+        </w:numPr>
+      </w:pPr>
+      <w:r>
+        <w:t>T-SQL windowing functions</w:t>
+      </w:r>
+    </w:p>
+    <w:p>
+      <w:pPr>
+        <w:pStyle w:val="ListParagraph"/>
+        <w:numPr>
+          <w:ilvl w:val="0"/>
+          <w:numId w:val="7"/>
+        </w:numPr>
+      </w:pPr>
+      <w:r>
+        <w:t>Over 100 new DMVs</w:t>
+      </w:r>
+    </w:p>
+    <w:p>
+      <w:pPr>
+        <w:pStyle w:val="Heading1"/>
+        <w:numPr>
+          <w:ilvl w:val="0"/>
+          <w:numId w:val="2"/>
+        </w:numPr>
+      </w:pPr>
+      <w:r>
+        <w:t>Introducing Azure SQL Data Warehouse</w:t>
+      </w:r>
+    </w:p>
+    <w:p>
+      <w:pPr>
+        <w:ind w:left="360" w:firstLine="360"/>
+      </w:pPr>
+      <w:r>
+        <w:t>SQL Data Warehouse thêm tính năng</w:t>
+      </w:r>
+      <w:r>
+        <w:t xml:space="preserve"> </w:t>
+      </w:r>
+      <w:r>
+        <w:t>massively parallel processing</w:t>
+      </w:r>
+      <w:r>
+        <w:t xml:space="preserve"> -</w:t>
+      </w:r>
+      <w:r>
+        <w:t xml:space="preserve"> xử lý song song hàng loạt (MPP) </w:t>
+      </w:r>
+      <w:r>
+        <w:t xml:space="preserve">đem lại </w:t>
+      </w:r>
+      <w:r>
+        <w:t xml:space="preserve">hiệu quả về chi phí </w:t>
+      </w:r>
+      <w:r>
+        <w:t>và</w:t>
+      </w:r>
+      <w:r>
+        <w:t xml:space="preserve"> có sẵn trong Azure. Nó hỗ trợ quy mô petabyte và cũng có thể tăng và giảm quy mô khi khối lượng công việc của bạn thay đổi. Trong khi Cơ sở dữ liệu SQL được thiết kế cho các hệ thống OLTP và kho dữ liệu tổ chức nhỏ, </w:t>
+      </w:r>
+      <w:r>
+        <w:t>SQL Data Warehouse</w:t>
+      </w:r>
+      <w:r>
+        <w:t xml:space="preserve"> </w:t>
+      </w:r>
+      <w:r>
+        <w:t>được xây dựng và tối ưu hóa cho các hệ thống có ít nhất một terabyte dữ liệu, với khả năng mở rộng quy mô vượt xa mức đó. Nó sử dụng các tối ưu hóa hiệu suất tương tự được tích hợp trong APS cho phép các truy vấn mở rộng quy mô và tận dụng lợi thế của việc tính toán song song các truy vấn phân tích, phức tạp.</w:t>
+      </w:r>
+    </w:p>
+    <w:p>
+      <w:pPr>
+        <w:ind w:left="360" w:firstLine="360"/>
+      </w:pPr>
+      <w:r>
+        <w:t xml:space="preserve">Có bốn thành phần chính trong kiến ​​trúc </w:t>
+      </w:r>
+      <w:r>
+        <w:t>SQL Data Warehouse</w:t>
+      </w:r>
+      <w:r>
+        <w:t>:</w:t>
+      </w:r>
+    </w:p>
+    <w:p>
+      <w:pPr>
+        <w:pStyle w:val="ListParagraph"/>
+        <w:numPr>
+          <w:ilvl w:val="0"/>
+          <w:numId w:val="7"/>
+        </w:numPr>
+      </w:pPr>
+      <w:r>
+        <w:rPr>
+          <w:b/>
+          <w:bCs/>
+        </w:rPr>
+        <w:t>Control node</w:t>
+      </w:r>
+      <w:r>
+        <w:rPr>
+          <w:b/>
+          <w:bCs/>
+        </w:rPr>
+        <w:t>:</w:t>
+      </w:r>
+      <w:r>
+        <w:t xml:space="preserve"> </w:t>
+      </w:r>
+      <w:r>
+        <w:t xml:space="preserve">Bạn kết nối với </w:t>
+      </w:r>
+      <w:r>
+        <w:t>SQL Data Warehouse</w:t>
+      </w:r>
+      <w:r>
+        <w:t xml:space="preserve"> </w:t>
+      </w:r>
+      <w:r>
+        <w:t xml:space="preserve">thông qua Control node, cho dù bạn đang sử dụng các công cụ tải dữ liệu, phát triển hoặc thông minh kinh doanh. </w:t>
+      </w:r>
+      <w:r>
+        <w:t>Control node</w:t>
+      </w:r>
+      <w:r>
+        <w:t xml:space="preserve"> </w:t>
+      </w:r>
+      <w:r>
+        <w:t xml:space="preserve">là Cơ sở dữ liệu SQL điều phối sự di chuyển dữ liệu và khối lượng công việc tính toán trong hệ thống. </w:t>
+      </w:r>
+      <w:r>
+        <w:t>Control node</w:t>
+      </w:r>
+      <w:r>
+        <w:t xml:space="preserve"> nhận các truy vấn và chia chúng thành các đơn vị công việc để chia cho các </w:t>
+      </w:r>
+      <w:r>
+        <w:t>Compute</w:t>
+      </w:r>
+      <w:r>
+        <w:t xml:space="preserve"> </w:t>
+      </w:r>
+      <w:r>
+        <w:t>nodes</w:t>
+      </w:r>
+      <w:r>
+        <w:t>.</w:t>
+      </w:r>
+    </w:p>
+    <w:p>
+      <w:pPr>
+        <w:pStyle w:val="ListParagraph"/>
+        <w:numPr>
+          <w:ilvl w:val="0"/>
+          <w:numId w:val="7"/>
+        </w:numPr>
+      </w:pPr>
+      <w:r>
+        <w:rPr>
+          <w:b/>
+          <w:bCs/>
+        </w:rPr>
+        <w:t>Compute nodes</w:t>
+      </w:r>
+      <w:r>
+        <w:rPr>
+          <w:b/>
+          <w:bCs/>
+        </w:rPr>
+        <w:t xml:space="preserve">: </w:t>
+      </w:r>
+      <w:r>
+        <w:t>C</w:t>
+      </w:r>
+      <w:r>
+        <w:t>ompute nodes</w:t>
+      </w:r>
+      <w:r>
+        <w:t xml:space="preserve"> </w:t>
+      </w:r>
+      <w:r>
+        <w:t xml:space="preserve">là Cơ sở dữ liệu SQL riêng biệt cung cấp sức mạnh tính toán cho </w:t>
+      </w:r>
+      <w:r>
+        <w:t>SQL Data Warehouse</w:t>
+      </w:r>
+      <w:r>
+        <w:t>. Control node</w:t>
+      </w:r>
+      <w:r>
+        <w:t xml:space="preserve"> </w:t>
+      </w:r>
+      <w:r>
+        <w:t xml:space="preserve">phân phối dữ liệu đồng đều trên các </w:t>
+      </w:r>
+      <w:r>
+        <w:t>C</w:t>
+      </w:r>
+      <w:r>
+        <w:t xml:space="preserve">ompute nodes </w:t>
+      </w:r>
+      <w:r>
+        <w:t xml:space="preserve">khi tải dữ liệu mới vào kho. Đối với các hoạt động khác, </w:t>
+      </w:r>
+      <w:r>
+        <w:t>Control node</w:t>
+      </w:r>
+      <w:r>
+        <w:t xml:space="preserve"> </w:t>
+      </w:r>
+      <w:r>
+        <w:t xml:space="preserve">chỉ định hoạt động cho từng cơ sở dữ liệu riêng lẻ dựa trên dữ liệu mà nó chứa. Mỗi </w:t>
+      </w:r>
+      <w:r>
+        <w:t>Compute nodes</w:t>
+      </w:r>
+      <w:r>
+        <w:t xml:space="preserve"> </w:t>
+      </w:r>
+      <w:r>
+        <w:t xml:space="preserve">trả kết quả từng phần của nó trở lại </w:t>
+      </w:r>
+      <w:r>
+        <w:t>Control node</w:t>
+      </w:r>
+      <w:r>
+        <w:t>, nút này tập hợp các kết quả cuối cùng.</w:t>
+      </w:r>
+    </w:p>
+    <w:p>
+      <w:pPr>
+        <w:pStyle w:val="ListParagraph"/>
+        <w:numPr>
+          <w:ilvl w:val="0"/>
+          <w:numId w:val="7"/>
+        </w:numPr>
+        <w:rPr>
+          <w:b/>
+          <w:bCs/>
+        </w:rPr>
+      </w:pPr>
+      <w:r>
+        <w:rPr>
+          <w:b/>
+          <w:bCs/>
+        </w:rPr>
+        <w:t>Storage</w:t>
+      </w:r>
+      <w:r>
+        <w:rPr>
+          <w:b/>
+          <w:bCs/>
+        </w:rPr>
+        <w:t xml:space="preserve">: </w:t>
+      </w:r>
+      <w:r>
+        <w:t xml:space="preserve">Tất cả dữ </w:t>
+      </w:r>
+      <w:r>
+        <w:t>SQL Data Warehouse</w:t>
+      </w:r>
+      <w:r>
+        <w:t xml:space="preserve"> </w:t>
+      </w:r>
+      <w:r>
+        <w:t xml:space="preserve">được lưu trữ trong Azure Blob Storage. Dịch vụ lưu trữ dựa trên đối tượng này cung cấp quy mô gần như vô hạn và minh bạch cho phép nhà kho mở rộng quy mô hoạt động lưu trữ tách biệt với hoạt động tính toán. Một lợi ích bổ sung là khả năng tạm dừng kho dữ liệu của bạn và duy trì dữ liệu trong bộ lưu trữ blob. Điều đó có nghĩa là </w:t>
+      </w:r>
+      <w:r>
+        <w:lastRenderedPageBreak/>
+        <w:t>bạn chỉ trả tiền cho các tài nguyên máy tính khi chúng được sử dụng. Hơn nữa, bởi vì lưu trữ blob có khả năng chịu lỗi cao, nó cung cấp các lớp bảo vệ bổ sung cho dữ liệu của bạn.</w:t>
+      </w:r>
+    </w:p>
+    <w:p>
+      <w:pPr>
+        <w:pStyle w:val="ListParagraph"/>
+        <w:numPr>
+          <w:ilvl w:val="0"/>
+          <w:numId w:val="7"/>
+        </w:numPr>
+        <w:rPr>
+          <w:b/>
+          <w:bCs/>
+        </w:rPr>
+      </w:pPr>
+      <w:r>
+        <w:rPr>
+          <w:b/>
+          <w:bCs/>
+        </w:rPr>
+        <w:t>Data movement services</w:t>
+      </w:r>
+      <w:r>
+        <w:rPr>
+          <w:b/>
+          <w:bCs/>
+        </w:rPr>
+        <w:t xml:space="preserve">: </w:t>
+      </w:r>
+      <w:r>
+        <w:t>Dịch vụ di chuyển dữ liệu</w:t>
+      </w:r>
+      <w:r>
+        <w:t xml:space="preserve"> - </w:t>
+      </w:r>
+      <w:r>
+        <w:t>Data movement services (DMS) di chuyển dữ liệu giữa các nút một cách minh bạch theo yêu cầu để đáp ứng các truy vấn của người dùng. Mặc dù đây là một dịch vụ nền, bạn có thể nhận thấy các kế hoạch thực thi chứa các hoạt động DMS.</w:t>
+      </w:r>
+    </w:p>
+    <w:p>
+      <w:pPr>
+        <w:pStyle w:val="Picture"/>
+      </w:pPr>
+      <w:r>
+        <w:drawing>
+          <wp:inline distT="0" distB="0" distL="0" distR="0" wp14:anchorId="629063D5" wp14:editId="5852E0C8">
+            <wp:extent cx="4620270" cy="3896269"/>
+            <wp:effectExtent l="0" t="0" r="8890" b="9525"/>
+            <wp:docPr id="35" name="Picture 35"/>
+            <wp:cNvGraphicFramePr>
+              <a:graphicFrameLocks xmlns:a="http://schemas.openxmlformats.org/drawingml/2006/main" noChangeAspect="1"/>
+            </wp:cNvGraphicFramePr>
+            <a:graphic xmlns:a="http://schemas.openxmlformats.org/drawingml/2006/main">
+              <a:graphicData uri="http://schemas.openxmlformats.org/drawingml/2006/picture">
+                <pic:pic xmlns:pic="http://schemas.openxmlformats.org/drawingml/2006/picture">
+                  <pic:nvPicPr>
+                    <pic:cNvPr id="1" name=""/>
+                    <pic:cNvPicPr/>
+                  </pic:nvPicPr>
+                  <pic:blipFill>
+                    <a:blip r:embed="rId39"/>
+                    <a:stretch>
+                      <a:fillRect/>
+                    </a:stretch>
+                  </pic:blipFill>
+                  <pic:spPr>
+                    <a:xfrm>
+                      <a:off x="0" y="0"/>
+                      <a:ext cx="4620270" cy="3896269"/>
+                    </a:xfrm>
+                    <a:prstGeom prst="rect">
+                      <a:avLst/>
+                    </a:prstGeom>
+                  </pic:spPr>
+                </pic:pic>
+              </a:graphicData>
+            </a:graphic>
+          </wp:inline>
+        </w:drawing>
+      </w:r>
+    </w:p>
+    <w:p>
+      <w:pPr>
+        <w:pStyle w:val="Picture"/>
+      </w:pPr>
+      <w:r>
+        <w:t xml:space="preserve">Hình 31: </w:t>
+      </w:r>
+      <w:r>
+        <w:t>SQL Data Warehouse</w:t>
+      </w:r>
+      <w:r>
+        <w:t xml:space="preserve"> architecture</w:t>
       </w:r>
     </w:p>
     <w:sectPr>
@@ -5846,6 +7585,102 @@
             <w:rStyle w:val="Hyperlink"/>
           </w:rPr>
           <w:t>https://docs.microsoft.com/en-us/sql/sql-server/stretch-database/stretch-database?view=sql-server-2016</w:t>
+        </w:r>
+      </w:hyperlink>
+    </w:p>
+  </w:footnote>
+  <w:footnote w:id="37">
+    <w:p>
+      <w:pPr>
+        <w:pStyle w:val="FootnoteText"/>
+      </w:pPr>
+      <w:r>
+        <w:rPr>
+          <w:rStyle w:val="FootnoteReference"/>
+        </w:rPr>
+        <w:footnoteRef/>
+      </w:r>
+      <w:r>
+        <w:t xml:space="preserve"> </w:t>
+      </w:r>
+      <w:hyperlink r:id="rId37" w:history="1">
+        <w:r>
+          <w:rPr>
+            <w:rStyle w:val="Hyperlink"/>
+          </w:rPr>
+          <w:t>https://docs.microsoft.com/en-us/sql/relational-databases/tables/temporal-tables?view=sql-server-2016</w:t>
+        </w:r>
+      </w:hyperlink>
+    </w:p>
+  </w:footnote>
+  <w:footnote w:id="38">
+    <w:p>
+      <w:pPr>
+        <w:pStyle w:val="FootnoteText"/>
+      </w:pPr>
+      <w:r>
+        <w:rPr>
+          <w:rStyle w:val="FootnoteReference"/>
+        </w:rPr>
+        <w:footnoteRef/>
+      </w:r>
+      <w:r>
+        <w:t xml:space="preserve"> </w:t>
+      </w:r>
+      <w:hyperlink r:id="rId38" w:history="1">
+        <w:r>
+          <w:rPr>
+            <w:rStyle w:val="Hyperlink"/>
+          </w:rPr>
+          <w:t>https://docs.microsoft.com/en-us/sql/relational-databases/polybase/polybase-guide?view=sql-server-2016</w:t>
+        </w:r>
+      </w:hyperlink>
+    </w:p>
+  </w:footnote>
+  <w:footnote w:id="39">
+    <w:p>
+      <w:pPr>
+        <w:pStyle w:val="FootnoteText"/>
+      </w:pPr>
+      <w:r>
+        <w:rPr>
+          <w:rStyle w:val="FootnoteReference"/>
+        </w:rPr>
+        <w:footnoteRef/>
+      </w:r>
+      <w:r>
+        <w:t xml:space="preserve"> </w:t>
+      </w:r>
+      <w:hyperlink r:id="rId39" w:history="1">
+        <w:r>
+          <w:rPr>
+            <w:rStyle w:val="Hyperlink"/>
+          </w:rPr>
+          <w:t>https://www.microsoft.com/en-us/sql-server/analytics-platform-system</w:t>
+        </w:r>
+      </w:hyperlink>
+    </w:p>
+  </w:footnote>
+  <w:footnote w:id="40">
+    <w:p>
+      <w:pPr>
+        <w:pStyle w:val="FootnoteText"/>
+      </w:pPr>
+      <w:r>
+        <w:rPr>
+          <w:rStyle w:val="FootnoteReference"/>
+        </w:rPr>
+        <w:footnoteRef/>
+      </w:r>
+      <w:r>
+        <w:t xml:space="preserve"> </w:t>
+      </w:r>
+      <w:hyperlink r:id="rId40" w:history="1">
+        <w:r>
+          <w:rPr>
+            <w:rStyle w:val="Hyperlink"/>
+          </w:rPr>
+          <w:t>https://dzone.com/articles/sql-and-hadoop</w:t>
         </w:r>
       </w:hyperlink>
     </w:p>

</xml_diff>